<commit_message>
tweaks on figure and manuscript
</commit_message>
<xml_diff>
--- a/manuscript/ISCIENCE-D-25-20442_main_manuscript_reviewed.docx
+++ b/manuscript/ISCIENCE-D-25-20442_main_manuscript_reviewed.docx
@@ -304,23 +304,7 @@
         <w:pStyle w:val="FirstParagraph"/>
       </w:pPr>
       <w:r>
-        <w:t xml:space="preserve">Global marine conservation is at a critical juncture, as nations strive to halt biodiversity loss and ensure the sustainability of ocean ecosystems. The post-2020 Kunming–Montreal Global Biodiversity Framework commits countries to protect 30% of the ocean by 2030 (the 30×30 target). Fully protected marine protected areas (MPAs)—those prohibiting extractive activities—are known to deliver the strongest ecological outcomes.</w:t>
-      </w:r>
-    </w:p>
-    <w:p>
-      <w:pPr>
-        <w:pStyle w:val="BodyText"/>
-      </w:pPr>
-      <w:r>
-        <w:t xml:space="preserve">Despite this global commitment, meaningful progress has stalled. Only 3.8% of the ocean is currently under full protection, and annual increases have slowed to less than 0.05 percentage points since 2018. Most new MPAs are minimally protected, allowing continued extraction in heavily exploited coastal regions.</w:t>
-      </w:r>
-    </w:p>
-    <w:p>
-      <w:pPr>
-        <w:pStyle w:val="BodyText"/>
-      </w:pPr>
-      <w:r>
-        <w:t xml:space="preserve">We show that the greatest potential for expanding fully protected coverage lies with a small group of high-capacity nations whose domestic waters remain largely minimally protected, despite strong governance, robust institutions, and enforcement capacity. By overlaying habitat extent, current protection levels, and enabling conditions—a composite index combining governance quality, rule of law, and blue economy readiness derived from Cisneros-Montemayor et al.</w:t>
+        <w:t xml:space="preserve">Global marine conservation is at a critical juncture, as nations strive to halt biodiversity loss and ensure the sustainability of ocean ecosystems. The post-2020 Kunming–Montreal Global Biodiversity Framework commits countries to protect 30% of the ocean by 2030 (the 30×30 target). Fully protected marine protected areas (MPAs)—those prohibiting extractive activities—are known to deliver the strongest ecological outcomes. Despite this global commitment, meaningful progress has stalled. Only 3.8% of the ocean is currently under full protection, and annual increases have slowed to less than 0.05 percentage points since 2018. Most new MPAs are minimally protected, allowing continued extraction in heavily exploited coastal regions. We show that the greatest potential for expanding fully protected coverage lies with a small group of high-capacity nations whose domestic waters remain largely minimally protected, despite strong governance, robust institutions, and enforcement capacity. By overlaying habitat extent, current protection levels, and enabling conditions—a composite index combining governance quality, rule of law, and blue economy readiness derived from Cisneros-Montemayor et al.</w:t>
       </w:r>
       <w:r>
         <w:rPr>
@@ -329,15 +313,7 @@
         <w:t xml:space="preserve">12</w:t>
       </w:r>
       <w:r>
-        <w:t xml:space="preserve">—we identify key upgrade opportunities concentrated in wealthy states, including France, the United Kingdom, the United States, Canada, Australia, Greenland, and New Caledonia. A large share of mapped coral, mangrove, seagrass, and saltmarsh extent falls within countries scoring ≥50 on enabling conditions, yet full protection in these areas remains minimal. Many of these opportunities occur in overseas territories, where nations retain jurisdiction over globally significant ecosystems but have not yet elevated protection levels.</w:t>
-      </w:r>
-    </w:p>
-    <w:p>
-      <w:pPr>
-        <w:pStyle w:val="BodyText"/>
-      </w:pPr>
-      <w:r>
-        <w:t xml:space="preserve">We provide a governance-focused roadmap that prioritizes these upgrade-ready jurisdictions and outlines how finance, enforcement, and community partnerships can strengthen enabling conditions elsewhere. Decisive action by this limited cohort of high-capacity nations would demonstrate global conservation leadership, unlock immediate ecological gains, and create political momentum for broader international participation toward achieving the 30×30 target.</w:t>
+        <w:t xml:space="preserve">—we identify key upgrade opportunities concentrated in wealthy states, including France, the United Kingdom, the United States, Canada, Australia, Greenland, and New Caledonia. A large share of mapped coral, mangrove, seagrass, and saltmarsh extent falls within countries scoring ≥50 on enabling conditions, yet full protection in these areas remains minimal. Many of these opportunities occur in overseas territories, where nations retain jurisdiction over globally significant ecosystems but have not yet elevated protection levels. We provide a governance-focused roadmap that prioritizes these upgrade-ready jurisdictions and outlines how finance, enforcement, and community partnerships can strengthen enabling conditions elsewhere. Decisive action by this limited cohort of high-capacity nations would demonstrate global conservation leadership, unlock immediate ecological gains, and create political momentum for broader international participation toward achieving the 30×30 target.</w:t>
       </w:r>
     </w:p>
     <w:p>
@@ -636,7 +612,7 @@
         <w:pStyle w:val="FirstParagraph"/>
       </w:pPr>
       <w:r>
-        <w:t xml:space="preserve">Figure 1A shows that fully protected MPAs cover 13,755,211 km² (3.81% of the ocean) in 2025, while minimally or moderately protected MPAs contribute 20,980,869 km² (5.81%). Annual gains in fully protected MPAs have slipped below 0.05 percentage points since 2018 (Figure 1B), indicating that the recent surge in MPA declarations has not translated into stricter regulations. Habitat status mirrors this pattern. Across warm- and cold-water corals, mangroves, seagrasses, and saltmarshes, fully protected coverage remains a small fraction of total extent and has improved only marginally since our previous assessment</w:t>
+        <w:t xml:space="preserve">Figure 1A shows that fully protected MPAs cover 3.81% of the ocean in 2025, while minimally or moderately protected MPAs contribute 5.81%. Annual gains in fully protected MPAs have slipped below 0.05 percentage points since 2018 (Figure 1B), indicating that the recent surge in MPA declarations has not translated into stricter regulations. Habitat status mirrors this pattern. Across warm- and cold-water corals, mangroves, seagrasses, and saltmarshes, fully protected coverage remains a small fraction of total extent and has improved only marginally since our previous assessment</w:t>
       </w:r>
       <w:r>
         <w:rPr>
@@ -1860,19 +1836,7 @@
         <w:t xml:space="preserve"> </w:t>
       </w:r>
       <w:r>
-        <w:t xml:space="preserve">After harmonising attributes and dissolving parent–child polygons, we generated two 1 km Mollweide rasters (EPSG:6933) with the Python workflow in</w:t>
-      </w:r>
-      <w:r>
-        <w:t xml:space="preserve"> </w:t>
-      </w:r>
-      <w:r>
-        <w:rPr>
-          <w:rStyle w:val="VerbatimChar"/>
-        </w:rPr>
-        <w:t xml:space="preserve">scripts_py/01_mpa_raster_analysis.py</w:t>
-      </w:r>
-      <w:r>
-        <w:t xml:space="preserve">: one for MPAs (including high-seas provisions) and a second for all other measures after excluding Fisheries Management Areas and</w:t>
+        <w:t xml:space="preserve">After harmonising attributes and dissolving parent–child polygons, we generated two 1 km Mollweide rasters (EPSG:6933): one for MPAs (including high-seas provisions) and a second for all other measures after excluding Fisheries Management Areas and</w:t>
       </w:r>
       <w:r>
         <w:t xml:space="preserve"> </w:t>
@@ -1895,14 +1859,6 @@
     </w:p>
     <w:p>
       <w:pPr>
-        <w:pStyle w:val="BodyText"/>
-      </w:pPr>
-      <w:r>
-        <w:t xml:space="preserve">To retain comparability with the original ProtectedSeas analysis we reuse the legacy 1 km MPA raster for the global time series (Figure 1). This dataset reflects extensive quality control of historical boundaries and regulations and ensures that the cumulative and annual-change panels are identical to the previously vetted version. We regenerated the non-MPA raster dynamically so that potential upgrades in other governance tools can still be explored without altering the MPA baseline.</w:t>
-      </w:r>
-    </w:p>
-    <w:p>
-      <w:pPr>
         <w:pStyle w:val="Heading3"/>
       </w:pPr>
       <w:bookmarkStart w:id="48" w:name="mpa-statistics"/>
@@ -1916,7 +1872,7 @@
         <w:pStyle w:val="FirstParagraph"/>
       </w:pPr>
       <w:r>
-        <w:t xml:space="preserve">Yearly global coverage (Figure 1A–B) was derived from the MPA raster by summing LFP counts, converting 1 km cells to square kilometres, and calculating cumulative and annual percentage change relative to the global ocean area (361,000,000 km²). For country-level summaries we overlaid the MPA raster (and, where relevant, the non-MPA raster) with the EEZ_Land_v3_202030 dataset, counting minimally/moderately and highly/fully protected cells within each sovereign EEZ. These values were subsequently joined to enabling-condition scores to produce Figure 2A. To focus the map on high-capacity jurisdictions we retained territories scoring ≥70, estimated each upgrade gap as the minimally protected minus fully protected habitat area, and normalised those gaps by the global coastal-habitat total generated by the raster workflow so that shading represents each EEZ’s share of globally exposed habitat. Jurisdictions below the threshold (for example, Italy’s 66.8 enabling score) remain in the tabular summaries informing panels B and C but are masked from the map. EEZ geometries were reprojected to the Robinson coordinate system, had landmasses removed using the Natural Earth 1:50m land layer, and were clipped to their ocean portions prior to plotting. The resulting percentages were rendered with a pseudo-logarithmic colour scale (σ = 0.01) to maintain contrast among both small and large upgrade opportunities. Raster convergence was validated against polygonal area totals to ensure consistency of high- and low-protection estimates across sources.</w:t>
+        <w:t xml:space="preserve">Yearly global coverage (Figure 1A–B) was derived from the MPA raster by summing LFP counts, converting 1 km cells to square kilometres, and calculating cumulative and annual percentage change relative to the global ocean area (361,000,000 km²). For country-level summaries we overlaid the MPA raster (and, where relevant, the non-MPA raster) with the EEZ_Land_v3_202030 dataset, counting minimally/moderately and highly/fully protected cells within each sovereign EEZ. These values were subsequently joined to enabling-condition scores to produce Figure 2A. To focus the map on high-capacity jurisdictions we retained territories scoring ≥70, estimated each upgrade gap as the minimally protected minus fully protected habitat area, and normalised those gaps by the global coastal-habitat total generated by the raster workflow so that shading represents each EEZ’s share of globally exposed habitat. Jurisdictions below the threshold remain in the tabular summaries informing panels B and C but are masked from the map. EEZ geometries were reprojected to the Robinson coordinate system, had landmasses removed using the Natural Earth 1:50m land layer, and were clipped to their ocean portions prior to plotting. The resulting percentages were rendered with a pseudo-logarithmic colour scale (σ = 0.01) to maintain contrast among both small and large upgrade opportunities. Raster convergence was validated against polygonal area totals to ensure consistency of high- and low-protection estimates across sources.</w:t>
       </w:r>
     </w:p>
     <w:p>
@@ -1943,13 +1899,7 @@
         <w:t xml:space="preserve">18</w:t>
       </w:r>
       <w:r>
-        <w:t xml:space="preserve">, but adapting the workflow to ProtectedSeas data instead of the World Database on Protected Areas (WDPA) that was used by Kumagai. Each habitat’s global distribution was obtained from the UN Environment Programme - World Conservation Monitoring Centre (UNEP-WCMC) which provides global distribution data for various marine and terrestrial habitats. Direct links to the habitat layers can be found in Kumagai. Habitat polygons were</w:t>
-      </w:r>
-      <w:r>
-        <w:t xml:space="preserve"> </w:t>
-      </w:r>
-      <w:r>
-        <w:t xml:space="preserve">rasterized to 1km resolution. Some habitats distributions were represented by points instead of polygons, in that case both point and polygon data were incorporated, with 1km area buffering applied to point data based on habitat characteristics</w:t>
+        <w:t xml:space="preserve">, but adapting the workflow to ProtectedSeas data instead of the World Database on Protected Areas (WDPA) that was used by Kumagai. Each habitat’s global distribution was obtained from the UN Environment Programme - World Conservation Monitoring Centre (UNEP-WCMC) which provides global distribution data for various marine and terrestrial habitats. Habitat polygons were rasterized to 1km resolution. Some habitats distributions were represented by points instead of polygons, in that case both point and polygon data were incorporated, with 1km area buffering applied to point data based on habitat characteristics</w:t>
       </w:r>
       <w:r>
         <w:rPr>
@@ -2147,7 +2097,7 @@
         <w:pStyle w:val="FirstParagraph"/>
       </w:pPr>
       <w:r>
-        <w:t xml:space="preserve">Conceptualization, F.F. and O.A.O.; Methodology, F.F., J.A.K., and C.L.-S.; Investigation, F.F., J.A.K., C.L.-S., D.B., A.D., J.S., C.C., T.V., and V.Z.; Data curation, D.B., A.D., J.S., C.C., T.V., and V.Z.; Formal analysis, F.F. and J.A.K.; Visualization, F.F., J.A.K., and C.L.-S.; Writing—original draft, F.F. and J.A.K.; Writing—review &amp; editing, all authors; Resources, V.Z. and P.G.; Funding acquisition, O.A.O.; Supervision, O.A.O. and P.G.</w:t>
+        <w:t xml:space="preserve">Conceptualization, F.F. and O.A.O.; Methodology, F.F., J.A.K., and C.L.-S.; Investigation, F.F., J.A.K., C.L.-S., D.B., A.D., J.S., C.C., T.V., and V.Z.; Data curation, D.B., A.D., J.S., C.C., T.V., and V.Z.; Formal analysis, F.F. and J.A.K.; Visualization, F.F., J.A.K., and C.L.-S.; Writing—original draft, F.F. and C.L.-S.; Writing—review &amp; editing, all authors; Resources, V.Z. and P.G.; Funding acquisition, O.A.O.; Supervision, O.A.O. and P.G.</w:t>
       </w:r>
     </w:p>
     <w:p>

</xml_diff>